<commit_message>
Revisions, pg #'s 46 and 47 duplicate. Fix table borders.
</commit_message>
<xml_diff>
--- a/Master - Build Your Own 3D Printer.docx
+++ b/Master - Build Your Own 3D Printer.docx
@@ -18,7 +18,7 @@
           <w:sz w:val="70"/>
         </w:rPr>
         <w:drawing>
-          <wp:inline distT="0" distB="0" distL="0" distR="0" wp14:anchorId="071323D3" wp14:editId="045209F5">
+          <wp:inline distT="0" distB="0" distL="0" distR="0" wp14:anchorId="6986E602" wp14:editId="7732C3FF">
             <wp:extent cx="4746929" cy="1979155"/>
             <wp:effectExtent l="0" t="0" r="0" b="2540"/>
             <wp:docPr id="4" name="Picture 4"/>
@@ -134,7 +134,7 @@
           <w:noProof/>
         </w:rPr>
         <w:drawing>
-          <wp:anchor distT="0" distB="0" distL="0" distR="0" simplePos="0" relativeHeight="251659264" behindDoc="0" locked="0" layoutInCell="1" allowOverlap="1" wp14:anchorId="5A54A73C" wp14:editId="7CA0A194">
+          <wp:anchor distT="0" distB="0" distL="0" distR="0" simplePos="0" relativeHeight="251659264" behindDoc="0" locked="0" layoutInCell="1" allowOverlap="1" wp14:anchorId="719615B4" wp14:editId="25CB9533">
             <wp:simplePos x="0" y="0"/>
             <wp:positionH relativeFrom="page">
               <wp:posOffset>2667000</wp:posOffset>
@@ -1670,7 +1670,7 @@
 </file>
 
 <file path=customXml/itemProps1.xml><?xml version="1.0" encoding="utf-8"?>
-<ds:datastoreItem xmlns:ds="http://schemas.openxmlformats.org/officeDocument/2006/customXml" ds:itemID="{8B7A0EFC-14F2-40F7-9592-3D163413AD3C}">
+<ds:datastoreItem xmlns:ds="http://schemas.openxmlformats.org/officeDocument/2006/customXml" ds:itemID="{CBD1BB67-03B0-4552-A0CC-62B6E62E3BD3}">
   <ds:schemaRefs>
     <ds:schemaRef ds:uri="http://schemas.openxmlformats.org/officeDocument/2006/bibliography"/>
   </ds:schemaRefs>

</xml_diff>

<commit_message>
Final Export to PDF
</commit_message>
<xml_diff>
--- a/Master - Build Your Own 3D Printer.docx
+++ b/Master - Build Your Own 3D Printer.docx
@@ -18,7 +18,7 @@
           <w:sz w:val="70"/>
         </w:rPr>
         <w:drawing>
-          <wp:inline distT="0" distB="0" distL="0" distR="0" wp14:anchorId="5E2F821C" wp14:editId="5F9F5AB1">
+          <wp:inline distT="0" distB="0" distL="0" distR="0" wp14:anchorId="37EFE2E1" wp14:editId="08DFA9EF">
             <wp:extent cx="4746929" cy="1979155"/>
             <wp:effectExtent l="0" t="0" r="0" b="2540"/>
             <wp:docPr id="4" name="Picture 4"/>
@@ -134,7 +134,7 @@
           <w:noProof/>
         </w:rPr>
         <w:drawing>
-          <wp:anchor distT="0" distB="0" distL="0" distR="0" simplePos="0" relativeHeight="251659264" behindDoc="0" locked="0" layoutInCell="1" allowOverlap="1" wp14:anchorId="7F670F10" wp14:editId="2FB9E60E">
+          <wp:anchor distT="0" distB="0" distL="0" distR="0" simplePos="0" relativeHeight="251659264" behindDoc="0" locked="0" layoutInCell="1" allowOverlap="1" wp14:anchorId="0786E149" wp14:editId="5C7D6E7B">
             <wp:simplePos x="0" y="0"/>
             <wp:positionH relativeFrom="page">
               <wp:posOffset>2667000</wp:posOffset>
@@ -530,7 +530,7 @@
           <w:rPr>
             <w:noProof/>
           </w:rPr>
-          <w:t>173</w:t>
+          <w:t>174</w:t>
         </w:r>
         <w:r>
           <w:rPr>
@@ -1757,7 +1757,7 @@
 </file>
 
 <file path=customXml/itemProps1.xml><?xml version="1.0" encoding="utf-8"?>
-<ds:datastoreItem xmlns:ds="http://schemas.openxmlformats.org/officeDocument/2006/customXml" ds:itemID="{612CBB21-BE67-4E3C-87B7-0C92A9459584}">
+<ds:datastoreItem xmlns:ds="http://schemas.openxmlformats.org/officeDocument/2006/customXml" ds:itemID="{3458D0A3-8E21-4C55-B24A-F083A5061E4B}">
   <ds:schemaRefs>
     <ds:schemaRef ds:uri="http://schemas.openxmlformats.org/officeDocument/2006/bibliography"/>
   </ds:schemaRefs>

</xml_diff>

<commit_message>
Finish all edits up to Master document. Ready for...
export to PDF
</commit_message>
<xml_diff>
--- a/Master - Build Your Own 3D Printer.docx
+++ b/Master - Build Your Own 3D Printer.docx
@@ -18,7 +18,7 @@
           <w:sz w:val="70"/>
         </w:rPr>
         <w:drawing>
-          <wp:inline distT="0" distB="0" distL="0" distR="0" wp14:anchorId="37EFE2E1" wp14:editId="08DFA9EF">
+          <wp:inline distT="0" distB="0" distL="0" distR="0" wp14:anchorId="1F0B8929" wp14:editId="1899B354">
             <wp:extent cx="4746929" cy="1979155"/>
             <wp:effectExtent l="0" t="0" r="0" b="2540"/>
             <wp:docPr id="4" name="Picture 4"/>
@@ -134,7 +134,7 @@
           <w:noProof/>
         </w:rPr>
         <w:drawing>
-          <wp:anchor distT="0" distB="0" distL="0" distR="0" simplePos="0" relativeHeight="251659264" behindDoc="0" locked="0" layoutInCell="1" allowOverlap="1" wp14:anchorId="0786E149" wp14:editId="5C7D6E7B">
+          <wp:anchor distT="0" distB="0" distL="0" distR="0" simplePos="0" relativeHeight="251659264" behindDoc="0" locked="0" layoutInCell="1" allowOverlap="1" wp14:anchorId="5B81514A" wp14:editId="0B18716E">
             <wp:simplePos x="0" y="0"/>
             <wp:positionH relativeFrom="page">
               <wp:posOffset>2667000</wp:posOffset>
@@ -345,9 +345,9 @@
     </w:p>
     <w:sectPr>
       <w:footerReference w:type="default" r:id="rId17"/>
-      <w:type w:val="continuous"/>
       <w:pgSz w:w="12240" w:h="15840"/>
       <w:pgMar w:top="1440" w:right="1440" w:bottom="1440" w:left="1440" w:header="720" w:footer="720" w:gutter="0"/>
+      <w:pgNumType w:start="173"/>
       <w:cols w:space="720"/>
       <w:docGrid w:linePitch="360"/>
     </w:sectPr>
@@ -425,7 +425,7 @@
         <w:rStyle w:val="PageNumber"/>
         <w:noProof/>
       </w:rPr>
-      <w:t>1</w:t>
+      <w:t>2</w:t>
     </w:r>
     <w:r>
       <w:rPr>
@@ -477,7 +477,7 @@
           <w:rPr>
             <w:noProof/>
           </w:rPr>
-          <w:t>91</w:t>
+          <w:t>63</w:t>
         </w:r>
         <w:r>
           <w:rPr>
@@ -530,7 +530,7 @@
           <w:rPr>
             <w:noProof/>
           </w:rPr>
-          <w:t>174</w:t>
+          <w:t>156</w:t>
         </w:r>
         <w:r>
           <w:rPr>
@@ -583,7 +583,7 @@
           <w:rPr>
             <w:noProof/>
           </w:rPr>
-          <w:t>191</w:t>
+          <w:t>173</w:t>
         </w:r>
         <w:r>
           <w:rPr>
@@ -1454,6 +1454,27 @@
       <w:sz w:val="44"/>
     </w:rPr>
   </w:style>
+  <w:style w:type="character" w:styleId="FollowedHyperlink">
+    <w:name w:val="FollowedHyperlink"/>
+    <w:basedOn w:val="DefaultParagraphFont"/>
+    <w:uiPriority w:val="99"/>
+    <w:semiHidden/>
+    <w:unhideWhenUsed/>
+    <w:rsid w:val="00A070D5"/>
+    <w:rPr>
+      <w:color w:val="954F72" w:themeColor="followedHyperlink"/>
+      <w:u w:val="single"/>
+    </w:rPr>
+  </w:style>
+  <w:style w:type="paragraph" w:styleId="NoSpacing">
+    <w:name w:val="No Spacing"/>
+    <w:uiPriority w:val="1"/>
+    <w:qFormat/>
+    <w:rsid w:val="001A6F94"/>
+    <w:pPr>
+      <w:spacing w:after="0" w:line="240" w:lineRule="auto"/>
+    </w:pPr>
+  </w:style>
 </w:styles>
 </file>
 
@@ -1757,7 +1778,7 @@
 </file>
 
 <file path=customXml/itemProps1.xml><?xml version="1.0" encoding="utf-8"?>
-<ds:datastoreItem xmlns:ds="http://schemas.openxmlformats.org/officeDocument/2006/customXml" ds:itemID="{3458D0A3-8E21-4C55-B24A-F083A5061E4B}">
+<ds:datastoreItem xmlns:ds="http://schemas.openxmlformats.org/officeDocument/2006/customXml" ds:itemID="{70065820-C27E-476A-8E2D-8BA75D0A9F3C}">
   <ds:schemaRefs>
     <ds:schemaRef ds:uri="http://schemas.openxmlformats.org/officeDocument/2006/bibliography"/>
   </ds:schemaRefs>

</xml_diff>

<commit_message>
Fix master document for print.
</commit_message>
<xml_diff>
--- a/Master - Build Your Own 3D Printer.docx
+++ b/Master - Build Your Own 3D Printer.docx
@@ -18,7 +18,7 @@
           <w:sz w:val="70"/>
         </w:rPr>
         <w:drawing>
-          <wp:inline distT="0" distB="0" distL="0" distR="0" wp14:anchorId="1F0B8929" wp14:editId="1899B354">
+          <wp:inline distT="0" distB="0" distL="0" distR="0" wp14:anchorId="63D48E26" wp14:editId="6C5E241D">
             <wp:extent cx="4746929" cy="1979155"/>
             <wp:effectExtent l="0" t="0" r="0" b="2540"/>
             <wp:docPr id="4" name="Picture 4"/>
@@ -134,7 +134,7 @@
           <w:noProof/>
         </w:rPr>
         <w:drawing>
-          <wp:anchor distT="0" distB="0" distL="0" distR="0" simplePos="0" relativeHeight="251659264" behindDoc="0" locked="0" layoutInCell="1" allowOverlap="1" wp14:anchorId="5B81514A" wp14:editId="0B18716E">
+          <wp:anchor distT="0" distB="0" distL="0" distR="0" simplePos="0" relativeHeight="251659264" behindDoc="0" locked="0" layoutInCell="1" allowOverlap="1" wp14:anchorId="729C6458" wp14:editId="74C26EE3">
             <wp:simplePos x="0" y="0"/>
             <wp:positionH relativeFrom="page">
               <wp:posOffset>2667000</wp:posOffset>
@@ -301,6 +301,15 @@
     </w:p>
     <w:p>
       <w:pPr>
+        <w:spacing w:after="0"/>
+        <w:rPr>
+          <w:rFonts w:ascii="Calibri" w:eastAsia="Calibri" w:hAnsi="Calibri" w:cs="Times New Roman"/>
+          <w:sz w:val="28"/>
+        </w:rPr>
+      </w:pPr>
+    </w:p>
+    <w:p>
+      <w:pPr>
         <w:sectPr>
           <w:headerReference w:type="default" r:id="rId8"/>
           <w:footerReference w:type="even" r:id="rId9"/>
@@ -477,7 +486,7 @@
           <w:rPr>
             <w:noProof/>
           </w:rPr>
-          <w:t>63</w:t>
+          <w:t>92</w:t>
         </w:r>
         <w:r>
           <w:rPr>
@@ -530,7 +539,7 @@
           <w:rPr>
             <w:noProof/>
           </w:rPr>
-          <w:t>156</w:t>
+          <w:t>172</w:t>
         </w:r>
         <w:r>
           <w:rPr>
@@ -583,7 +592,7 @@
           <w:rPr>
             <w:noProof/>
           </w:rPr>
-          <w:t>173</w:t>
+          <w:t>207</w:t>
         </w:r>
         <w:r>
           <w:rPr>
@@ -1778,7 +1787,7 @@
 </file>
 
 <file path=customXml/itemProps1.xml><?xml version="1.0" encoding="utf-8"?>
-<ds:datastoreItem xmlns:ds="http://schemas.openxmlformats.org/officeDocument/2006/customXml" ds:itemID="{70065820-C27E-476A-8E2D-8BA75D0A9F3C}">
+<ds:datastoreItem xmlns:ds="http://schemas.openxmlformats.org/officeDocument/2006/customXml" ds:itemID="{BE7E7E1E-AB0E-4895-9A17-B980556B2A7A}">
   <ds:schemaRefs>
     <ds:schemaRef ds:uri="http://schemas.openxmlformats.org/officeDocument/2006/bibliography"/>
   </ds:schemaRefs>

</xml_diff>

<commit_message>
Create print/ dir for versions to print
Abandon Master doc for printing
</commit_message>
<xml_diff>
--- a/Master - Build Your Own 3D Printer.docx
+++ b/Master - Build Your Own 3D Printer.docx
@@ -18,7 +18,7 @@
           <w:sz w:val="70"/>
         </w:rPr>
         <w:drawing>
-          <wp:inline distT="0" distB="0" distL="0" distR="0" wp14:anchorId="63D48E26" wp14:editId="6C5E241D">
+          <wp:inline distT="0" distB="0" distL="0" distR="0" wp14:anchorId="42C5CBD7" wp14:editId="3929DB96">
             <wp:extent cx="4746929" cy="1979155"/>
             <wp:effectExtent l="0" t="0" r="0" b="2540"/>
             <wp:docPr id="4" name="Picture 4"/>
@@ -134,7 +134,7 @@
           <w:noProof/>
         </w:rPr>
         <w:drawing>
-          <wp:anchor distT="0" distB="0" distL="0" distR="0" simplePos="0" relativeHeight="251659264" behindDoc="0" locked="0" layoutInCell="1" allowOverlap="1" wp14:anchorId="729C6458" wp14:editId="74C26EE3">
+          <wp:anchor distT="0" distB="0" distL="0" distR="0" simplePos="0" relativeHeight="251659264" behindDoc="0" locked="0" layoutInCell="1" allowOverlap="1" wp14:anchorId="15D9D339" wp14:editId="6089015B">
             <wp:simplePos x="0" y="0"/>
             <wp:positionH relativeFrom="page">
               <wp:posOffset>2667000</wp:posOffset>
@@ -539,7 +539,7 @@
           <w:rPr>
             <w:noProof/>
           </w:rPr>
-          <w:t>172</w:t>
+          <w:t>168</w:t>
         </w:r>
         <w:r>
           <w:rPr>
@@ -1787,7 +1787,7 @@
 </file>
 
 <file path=customXml/itemProps1.xml><?xml version="1.0" encoding="utf-8"?>
-<ds:datastoreItem xmlns:ds="http://schemas.openxmlformats.org/officeDocument/2006/customXml" ds:itemID="{BE7E7E1E-AB0E-4895-9A17-B980556B2A7A}">
+<ds:datastoreItem xmlns:ds="http://schemas.openxmlformats.org/officeDocument/2006/customXml" ds:itemID="{7F0D4A79-B173-4381-9AC9-97E1CFCAB3F9}">
   <ds:schemaRefs>
     <ds:schemaRef ds:uri="http://schemas.openxmlformats.org/officeDocument/2006/bibliography"/>
   </ds:schemaRefs>

</xml_diff>